<commit_message>
new task for new lection
</commit_message>
<xml_diff>
--- a/C# - Fundamentals/Objects and Classes - Exercise/01. Advertisement Message_Problems Description.docx
+++ b/C# - Fundamentals/Objects and Classes - Exercise/01. Advertisement Message_Problems Description.docx
@@ -713,6 +713,7 @@
         <w:rPr>
           <w:rFonts w:cstheme="minorHAnsi"/>
           <w:noProof/>
+          <w:highlight w:val="yellow"/>
           <w:lang w:val="bg-BG"/>
         </w:rPr>
       </w:pPr>
@@ -720,6 +721,7 @@
         <w:rPr>
           <w:rFonts w:cstheme="minorHAnsi"/>
           <w:noProof/>
+          <w:highlight w:val="yellow"/>
         </w:rPr>
         <w:t xml:space="preserve">Create a </w:t>
       </w:r>
@@ -728,6 +730,7 @@
           <w:rFonts w:cstheme="minorHAnsi"/>
           <w:b/>
           <w:noProof/>
+          <w:highlight w:val="yellow"/>
         </w:rPr>
         <w:t>class</w:t>
       </w:r>
@@ -736,6 +739,7 @@
           <w:rFonts w:cstheme="minorHAnsi"/>
           <w:noProof/>
           <w:sz w:val="20"/>
+          <w:highlight w:val="yellow"/>
         </w:rPr>
         <w:t xml:space="preserve"> </w:t>
       </w:r>
@@ -744,6 +748,7 @@
           <w:rFonts w:ascii="Consolas" w:hAnsi="Consolas" w:cstheme="minorHAnsi"/>
           <w:b/>
           <w:noProof/>
+          <w:highlight w:val="yellow"/>
         </w:rPr>
         <w:t>Article</w:t>
       </w:r>
@@ -752,6 +757,7 @@
           <w:rFonts w:cstheme="minorHAnsi"/>
           <w:noProof/>
           <w:sz w:val="20"/>
+          <w:highlight w:val="yellow"/>
         </w:rPr>
         <w:t xml:space="preserve"> </w:t>
       </w:r>
@@ -759,6 +765,7 @@
         <w:rPr>
           <w:rFonts w:cstheme="minorHAnsi"/>
           <w:noProof/>
+          <w:highlight w:val="yellow"/>
         </w:rPr>
         <w:t>with the following properties:</w:t>
       </w:r>
@@ -774,6 +781,7 @@
         <w:rPr>
           <w:rFonts w:cstheme="minorHAnsi"/>
           <w:noProof/>
+          <w:highlight w:val="yellow"/>
           <w:lang w:val="bg-BG"/>
         </w:rPr>
       </w:pPr>
@@ -782,6 +790,7 @@
           <w:rFonts w:ascii="Consolas" w:hAnsi="Consolas" w:cstheme="minorHAnsi"/>
           <w:b/>
           <w:noProof/>
+          <w:highlight w:val="yellow"/>
         </w:rPr>
         <w:t>Title</w:t>
       </w:r>
@@ -790,6 +799,7 @@
           <w:rFonts w:cstheme="minorHAnsi"/>
           <w:noProof/>
           <w:sz w:val="20"/>
+          <w:highlight w:val="yellow"/>
         </w:rPr>
         <w:t xml:space="preserve"> </w:t>
       </w:r>
@@ -797,6 +807,7 @@
         <w:rPr>
           <w:rFonts w:cstheme="minorHAnsi"/>
           <w:noProof/>
+          <w:highlight w:val="yellow"/>
         </w:rPr>
         <w:t>– a string</w:t>
       </w:r>
@@ -812,6 +823,7 @@
         <w:rPr>
           <w:rFonts w:cstheme="minorHAnsi"/>
           <w:noProof/>
+          <w:highlight w:val="yellow"/>
           <w:lang w:val="bg-BG"/>
         </w:rPr>
       </w:pPr>
@@ -820,6 +832,7 @@
           <w:rFonts w:ascii="Consolas" w:hAnsi="Consolas" w:cstheme="minorHAnsi"/>
           <w:b/>
           <w:noProof/>
+          <w:highlight w:val="yellow"/>
         </w:rPr>
         <w:t>Content</w:t>
       </w:r>
@@ -828,6 +841,7 @@
           <w:rFonts w:cstheme="minorHAnsi"/>
           <w:noProof/>
           <w:sz w:val="20"/>
+          <w:highlight w:val="yellow"/>
         </w:rPr>
         <w:t xml:space="preserve"> </w:t>
       </w:r>
@@ -835,6 +849,7 @@
         <w:rPr>
           <w:rFonts w:cstheme="minorHAnsi"/>
           <w:noProof/>
+          <w:highlight w:val="yellow"/>
         </w:rPr>
         <w:t>– a string</w:t>
       </w:r>
@@ -850,6 +865,7 @@
         <w:rPr>
           <w:rFonts w:cstheme="minorHAnsi"/>
           <w:noProof/>
+          <w:highlight w:val="yellow"/>
           <w:lang w:val="bg-BG"/>
         </w:rPr>
       </w:pPr>
@@ -858,6 +874,7 @@
           <w:rFonts w:ascii="Consolas" w:hAnsi="Consolas" w:cstheme="minorHAnsi"/>
           <w:b/>
           <w:noProof/>
+          <w:highlight w:val="yellow"/>
         </w:rPr>
         <w:t>Author</w:t>
       </w:r>
@@ -866,6 +883,7 @@
           <w:rFonts w:cstheme="minorHAnsi"/>
           <w:noProof/>
           <w:sz w:val="20"/>
+          <w:highlight w:val="yellow"/>
         </w:rPr>
         <w:t xml:space="preserve"> </w:t>
       </w:r>
@@ -873,6 +891,7 @@
         <w:rPr>
           <w:rFonts w:cstheme="minorHAnsi"/>
           <w:noProof/>
+          <w:highlight w:val="yellow"/>
         </w:rPr>
         <w:t>– a string</w:t>
       </w:r>
@@ -882,6 +901,7 @@
         <w:rPr>
           <w:rFonts w:cstheme="minorHAnsi"/>
           <w:noProof/>
+          <w:highlight w:val="yellow"/>
           <w:lang w:val="bg-BG"/>
         </w:rPr>
       </w:pPr>
@@ -889,6 +909,7 @@
         <w:rPr>
           <w:rFonts w:cstheme="minorHAnsi"/>
           <w:noProof/>
+          <w:highlight w:val="yellow"/>
         </w:rPr>
         <w:t>The class should have a constructor and the following methods:</w:t>
       </w:r>
@@ -904,6 +925,7 @@
         <w:rPr>
           <w:rFonts w:cstheme="minorHAnsi"/>
           <w:noProof/>
+          <w:highlight w:val="yellow"/>
           <w:lang w:val="bg-BG"/>
         </w:rPr>
       </w:pPr>
@@ -912,6 +934,7 @@
           <w:rFonts w:ascii="Consolas" w:hAnsi="Consolas" w:cstheme="minorHAnsi"/>
           <w:b/>
           <w:noProof/>
+          <w:highlight w:val="yellow"/>
         </w:rPr>
         <w:t>Edit (new content</w:t>
       </w:r>
@@ -919,6 +942,7 @@
         <w:rPr>
           <w:rFonts w:ascii="Consolas" w:hAnsi="Consolas" w:cstheme="minorHAnsi"/>
           <w:noProof/>
+          <w:highlight w:val="yellow"/>
         </w:rPr>
         <w:t>)</w:t>
       </w:r>
@@ -926,6 +950,7 @@
         <w:rPr>
           <w:rFonts w:cstheme="minorHAnsi"/>
           <w:noProof/>
+          <w:highlight w:val="yellow"/>
         </w:rPr>
         <w:t xml:space="preserve"> – change the old content with the new one</w:t>
       </w:r>
@@ -941,6 +966,7 @@
         <w:rPr>
           <w:rFonts w:cstheme="minorHAnsi"/>
           <w:noProof/>
+          <w:highlight w:val="yellow"/>
           <w:lang w:val="bg-BG"/>
         </w:rPr>
       </w:pPr>
@@ -949,6 +975,7 @@
           <w:rFonts w:ascii="Consolas" w:hAnsi="Consolas" w:cstheme="minorHAnsi"/>
           <w:b/>
           <w:noProof/>
+          <w:highlight w:val="yellow"/>
         </w:rPr>
         <w:t>ChangeAuthor (new author)</w:t>
       </w:r>
@@ -956,6 +983,7 @@
         <w:rPr>
           <w:rFonts w:cstheme="minorHAnsi"/>
           <w:noProof/>
+          <w:highlight w:val="yellow"/>
         </w:rPr>
         <w:t xml:space="preserve"> – change the author</w:t>
       </w:r>
@@ -971,6 +999,7 @@
         <w:rPr>
           <w:rFonts w:cstheme="minorHAnsi"/>
           <w:noProof/>
+          <w:highlight w:val="yellow"/>
           <w:lang w:val="bg-BG"/>
         </w:rPr>
       </w:pPr>
@@ -979,6 +1008,7 @@
           <w:rFonts w:ascii="Consolas" w:hAnsi="Consolas" w:cstheme="minorHAnsi"/>
           <w:b/>
           <w:noProof/>
+          <w:highlight w:val="yellow"/>
         </w:rPr>
         <w:t>Rename (new title)</w:t>
       </w:r>
@@ -986,6 +1016,7 @@
         <w:rPr>
           <w:rFonts w:cstheme="minorHAnsi"/>
           <w:noProof/>
+          <w:highlight w:val="yellow"/>
         </w:rPr>
         <w:t xml:space="preserve"> – change the title of the article</w:t>
       </w:r>
@@ -1001,6 +1032,7 @@
         <w:rPr>
           <w:rFonts w:cstheme="minorHAnsi"/>
           <w:noProof/>
+          <w:highlight w:val="yellow"/>
           <w:lang w:val="bg-BG"/>
         </w:rPr>
       </w:pPr>
@@ -1008,6 +1040,7 @@
         <w:rPr>
           <w:rFonts w:cstheme="minorHAnsi"/>
           <w:noProof/>
+          <w:highlight w:val="yellow"/>
         </w:rPr>
         <w:t xml:space="preserve">Override the </w:t>
       </w:r>
@@ -1016,6 +1049,7 @@
           <w:rFonts w:ascii="Consolas" w:hAnsi="Consolas" w:cstheme="minorHAnsi"/>
           <w:b/>
           <w:noProof/>
+          <w:highlight w:val="yellow"/>
         </w:rPr>
         <w:t>ToString</w:t>
       </w:r>
@@ -1023,6 +1057,7 @@
         <w:rPr>
           <w:rFonts w:cstheme="minorHAnsi"/>
           <w:noProof/>
+          <w:highlight w:val="yellow"/>
         </w:rPr>
         <w:t xml:space="preserve"> method – print the article in the following format: </w:t>
       </w:r>
@@ -1041,6 +1076,7 @@
           <w:rFonts w:ascii="Consolas" w:hAnsi="Consolas" w:cstheme="minorHAnsi"/>
           <w:b/>
           <w:noProof/>
+          <w:highlight w:val="yellow"/>
         </w:rPr>
         <w:t>"{title} - {content}: {aut</w:t>
       </w:r>
@@ -1049,6 +1085,7 @@
           <w:rFonts w:ascii="Consolas" w:hAnsi="Consolas" w:cstheme="minorHAnsi"/>
           <w:b/>
           <w:noProof/>
+          <w:highlight w:val="yellow"/>
         </w:rPr>
         <w:t>h</w:t>
       </w:r>
@@ -1057,6 +1094,7 @@
           <w:rFonts w:ascii="Consolas" w:hAnsi="Consolas" w:cstheme="minorHAnsi"/>
           <w:b/>
           <w:noProof/>
+          <w:highlight w:val="yellow"/>
         </w:rPr>
         <w:t>or}"</w:t>
       </w:r>
@@ -1065,26 +1103,22 @@
       <w:pPr>
         <w:rPr>
           <w:noProof/>
-        </w:rPr>
-      </w:pPr>
-      <w:r>
-        <w:rPr>
-          <w:rFonts w:cstheme="minorHAnsi"/>
-          <w:noProof/>
-        </w:rPr>
-        <w:t>Create</w:t>
-      </w:r>
-      <w:r>
-        <w:rPr>
-          <w:rFonts w:cstheme="minorHAnsi"/>
-          <w:noProof/>
-        </w:rPr>
-        <w:t xml:space="preserve"> </w:t>
-      </w:r>
-      <w:r>
-        <w:rPr>
-          <w:rFonts w:cstheme="minorHAnsi"/>
-          <w:noProof/>
+          <w:highlight w:val="yellow"/>
+        </w:rPr>
+      </w:pPr>
+      <w:r>
+        <w:rPr>
+          <w:rFonts w:cstheme="minorHAnsi"/>
+          <w:noProof/>
+          <w:highlight w:val="yellow"/>
+        </w:rPr>
+        <w:t xml:space="preserve">Create </w:t>
+      </w:r>
+      <w:r>
+        <w:rPr>
+          <w:rFonts w:cstheme="minorHAnsi"/>
+          <w:noProof/>
+          <w:highlight w:val="yellow"/>
         </w:rPr>
         <w:t xml:space="preserve">a program that reads an article in the following format </w:t>
       </w:r>
@@ -1093,6 +1127,7 @@
           <w:rFonts w:ascii="Consolas" w:hAnsi="Consolas" w:cstheme="minorHAnsi"/>
           <w:b/>
           <w:noProof/>
+          <w:highlight w:val="yellow"/>
         </w:rPr>
         <w:t>"{title}, {content}, {author}"</w:t>
       </w:r>
@@ -1100,6 +1135,7 @@
         <w:rPr>
           <w:rFonts w:cstheme="minorHAnsi"/>
           <w:noProof/>
+          <w:highlight w:val="yellow"/>
         </w:rPr>
         <w:t>. On the next line</w:t>
       </w:r>
@@ -1107,6 +1143,7 @@
         <w:rPr>
           <w:rFonts w:cstheme="minorHAnsi"/>
           <w:noProof/>
+          <w:highlight w:val="yellow"/>
         </w:rPr>
         <w:t>,</w:t>
       </w:r>
@@ -1114,6 +1151,7 @@
         <w:rPr>
           <w:rFonts w:cstheme="minorHAnsi"/>
           <w:noProof/>
+          <w:highlight w:val="yellow"/>
         </w:rPr>
         <w:t xml:space="preserve"> you will receive a number </w:t>
       </w:r>
@@ -1122,6 +1160,7 @@
           <w:rFonts w:cstheme="minorHAnsi"/>
           <w:b/>
           <w:noProof/>
+          <w:highlight w:val="yellow"/>
         </w:rPr>
         <w:t xml:space="preserve">n, </w:t>
       </w:r>
@@ -1129,6 +1168,7 @@
         <w:rPr>
           <w:rFonts w:cstheme="minorHAnsi"/>
           <w:noProof/>
+          <w:highlight w:val="yellow"/>
         </w:rPr>
         <w:t xml:space="preserve">representing the number of commands, which will follow after it. On the next </w:t>
       </w:r>
@@ -1137,6 +1177,7 @@
           <w:rFonts w:ascii="Consolas" w:hAnsi="Consolas" w:cstheme="minorHAnsi"/>
           <w:b/>
           <w:noProof/>
+          <w:highlight w:val="yellow"/>
         </w:rPr>
         <w:t>n</w:t>
       </w:r>
@@ -1145,6 +1186,7 @@
           <w:rFonts w:cstheme="minorHAnsi"/>
           <w:b/>
           <w:noProof/>
+          <w:highlight w:val="yellow"/>
         </w:rPr>
         <w:t xml:space="preserve"> lines</w:t>
       </w:r>
@@ -1153,6 +1195,7 @@
           <w:rFonts w:cstheme="minorHAnsi"/>
           <w:b/>
           <w:noProof/>
+          <w:highlight w:val="yellow"/>
         </w:rPr>
         <w:t>,</w:t>
       </w:r>
@@ -1160,12 +1203,14 @@
         <w:rPr>
           <w:rFonts w:cstheme="minorHAnsi"/>
           <w:noProof/>
+          <w:highlight w:val="yellow"/>
         </w:rPr>
         <w:t xml:space="preserve"> you will be receiving the following commands:</w:t>
       </w:r>
       <w:r>
         <w:rPr>
           <w:noProof/>
+          <w:highlight w:val="yellow"/>
         </w:rPr>
         <w:t xml:space="preserve"> </w:t>
       </w:r>
@@ -1179,6 +1224,7 @@
         </w:numPr>
         <w:rPr>
           <w:noProof/>
+          <w:highlight w:val="yellow"/>
           <w:lang w:val="bg-BG"/>
         </w:rPr>
       </w:pPr>
@@ -1187,6 +1233,7 @@
           <w:rFonts w:ascii="Consolas" w:hAnsi="Consolas" w:cstheme="minorHAnsi"/>
           <w:b/>
           <w:noProof/>
+          <w:highlight w:val="yellow"/>
         </w:rPr>
         <w:t>"Edit: {new content}"</w:t>
       </w:r>
@@ -1200,6 +1247,7 @@
         </w:numPr>
         <w:rPr>
           <w:noProof/>
+          <w:highlight w:val="yellow"/>
           <w:lang w:val="bg-BG"/>
         </w:rPr>
       </w:pPr>
@@ -1208,6 +1256,7 @@
           <w:rFonts w:ascii="Consolas" w:hAnsi="Consolas" w:cstheme="minorHAnsi"/>
           <w:b/>
           <w:noProof/>
+          <w:highlight w:val="yellow"/>
         </w:rPr>
         <w:t>"ChangeAuthor: {new author}"</w:t>
       </w:r>
@@ -1221,6 +1270,7 @@
         </w:numPr>
         <w:rPr>
           <w:noProof/>
+          <w:highlight w:val="yellow"/>
           <w:lang w:val="bg-BG"/>
         </w:rPr>
       </w:pPr>
@@ -1229,8 +1279,8 @@
           <w:rFonts w:ascii="Consolas" w:hAnsi="Consolas" w:cstheme="minorHAnsi"/>
           <w:b/>
           <w:noProof/>
-        </w:rPr>
-        <w:lastRenderedPageBreak/>
+          <w:highlight w:val="yellow"/>
+        </w:rPr>
         <w:t>"Rename: {new title}"</w:t>
       </w:r>
     </w:p>
@@ -1245,6 +1295,7 @@
         <w:rPr>
           <w:rFonts w:cstheme="minorHAnsi"/>
           <w:noProof/>
+          <w:highlight w:val="yellow"/>
         </w:rPr>
         <w:t>In</w:t>
       </w:r>
@@ -1252,6 +1303,7 @@
         <w:rPr>
           <w:rFonts w:cstheme="minorHAnsi"/>
           <w:noProof/>
+          <w:highlight w:val="yellow"/>
         </w:rPr>
         <w:t xml:space="preserve"> the end, print the final state of the article.</w:t>
       </w:r>
@@ -2097,33 +2149,22 @@
         <w:rPr>
           <w:rFonts w:cstheme="minorHAnsi"/>
           <w:noProof/>
-        </w:rPr>
-      </w:pPr>
-      <w:r>
-        <w:rPr>
-          <w:rFonts w:cstheme="minorHAnsi"/>
-          <w:noProof/>
-        </w:rPr>
-        <w:t>Create a program that sorts some students by their grade in descending order.</w:t>
-      </w:r>
-      <w:r>
-        <w:rPr>
-          <w:rFonts w:cstheme="minorHAnsi"/>
-          <w:noProof/>
-        </w:rPr>
-        <w:t xml:space="preserve"> </w:t>
-      </w:r>
-      <w:r>
-        <w:rPr>
-          <w:rFonts w:cstheme="minorHAnsi"/>
-          <w:noProof/>
-        </w:rPr>
-        <w:t>Each student should have</w:t>
-      </w:r>
-      <w:r>
-        <w:rPr>
-          <w:rFonts w:cstheme="minorHAnsi"/>
-          <w:noProof/>
+          <w:highlight w:val="yellow"/>
+        </w:rPr>
+      </w:pPr>
+      <w:r>
+        <w:rPr>
+          <w:rFonts w:cstheme="minorHAnsi"/>
+          <w:noProof/>
+          <w:highlight w:val="yellow"/>
+        </w:rPr>
+        <w:t>Create a program that sorts some students by their grade in descending order. Each student should have</w:t>
+      </w:r>
+      <w:r>
+        <w:rPr>
+          <w:rFonts w:cstheme="minorHAnsi"/>
+          <w:noProof/>
+          <w:highlight w:val="yellow"/>
         </w:rPr>
         <w:t>:</w:t>
       </w:r>
@@ -2138,6 +2179,7 @@
         <w:rPr>
           <w:rFonts w:cstheme="minorHAnsi"/>
           <w:noProof/>
+          <w:highlight w:val="yellow"/>
         </w:rPr>
       </w:pPr>
       <w:r>
@@ -2146,6 +2188,7 @@
           <w:b/>
           <w:bCs/>
           <w:noProof/>
+          <w:highlight w:val="yellow"/>
         </w:rPr>
         <w:t>F</w:t>
       </w:r>
@@ -2155,6 +2198,7 @@
           <w:b/>
           <w:bCs/>
           <w:noProof/>
+          <w:highlight w:val="yellow"/>
         </w:rPr>
         <w:t>irst name</w:t>
       </w:r>
@@ -2162,6 +2206,7 @@
         <w:rPr>
           <w:rFonts w:cstheme="minorHAnsi"/>
           <w:noProof/>
+          <w:highlight w:val="yellow"/>
         </w:rPr>
         <w:t xml:space="preserve"> (String)</w:t>
       </w:r>
@@ -2176,6 +2221,7 @@
         <w:rPr>
           <w:rFonts w:cstheme="minorHAnsi"/>
           <w:noProof/>
+          <w:highlight w:val="yellow"/>
         </w:rPr>
       </w:pPr>
       <w:r>
@@ -2184,6 +2230,7 @@
           <w:b/>
           <w:bCs/>
           <w:noProof/>
+          <w:highlight w:val="yellow"/>
         </w:rPr>
         <w:t>L</w:t>
       </w:r>
@@ -2193,6 +2240,7 @@
           <w:b/>
           <w:bCs/>
           <w:noProof/>
+          <w:highlight w:val="yellow"/>
         </w:rPr>
         <w:t>ast name</w:t>
       </w:r>
@@ -2200,6 +2248,7 @@
         <w:rPr>
           <w:rFonts w:cstheme="minorHAnsi"/>
           <w:noProof/>
+          <w:highlight w:val="yellow"/>
         </w:rPr>
         <w:t xml:space="preserve"> (String)</w:t>
       </w:r>
@@ -2214,6 +2263,7 @@
         <w:rPr>
           <w:rFonts w:cstheme="minorHAnsi"/>
           <w:noProof/>
+          <w:highlight w:val="yellow"/>
         </w:rPr>
       </w:pPr>
       <w:r>
@@ -2222,6 +2272,7 @@
           <w:b/>
           <w:bCs/>
           <w:noProof/>
+          <w:highlight w:val="yellow"/>
         </w:rPr>
         <w:t>G</w:t>
       </w:r>
@@ -2231,6 +2282,7 @@
           <w:b/>
           <w:bCs/>
           <w:noProof/>
+          <w:highlight w:val="yellow"/>
         </w:rPr>
         <w:t>rade</w:t>
       </w:r>
@@ -2238,6 +2290,7 @@
         <w:rPr>
           <w:rFonts w:cstheme="minorHAnsi"/>
           <w:noProof/>
+          <w:highlight w:val="yellow"/>
         </w:rPr>
         <w:t xml:space="preserve"> (a floating-point number)</w:t>
       </w:r>
@@ -2411,7 +2464,6 @@
         <w:rPr>
           <w:noProof/>
         </w:rPr>
-        <w:lastRenderedPageBreak/>
         <w:t>Output</w:t>
       </w:r>
     </w:p>
@@ -4060,56 +4112,56 @@
                 <w:bCs/>
                 <w:noProof/>
               </w:rPr>
+              <w:t>2</w:t>
+            </w:r>
+          </w:p>
+          <w:p>
+            <w:pPr>
+              <w:spacing w:after="0"/>
+              <w:rPr>
+                <w:rFonts w:ascii="Consolas" w:hAnsi="Consolas"/>
+                <w:bCs/>
+                <w:noProof/>
+                <w:lang w:val="bg-BG"/>
+              </w:rPr>
+            </w:pPr>
+            <w:r>
+              <w:rPr>
+                <w:rFonts w:ascii="Consolas" w:hAnsi="Consolas"/>
+                <w:bCs/>
+                <w:noProof/>
+                <w:highlight w:val="yellow"/>
+              </w:rPr>
+              <w:t>John</w:t>
+            </w:r>
+            <w:r>
+              <w:rPr>
+                <w:rFonts w:ascii="Consolas" w:hAnsi="Consolas"/>
+                <w:bCs/>
+                <w:noProof/>
+                <w:highlight w:val="yellow"/>
+              </w:rPr>
+              <w:t>-PowerPuffsCoders</w:t>
+            </w:r>
+          </w:p>
+          <w:p>
+            <w:pPr>
+              <w:spacing w:after="0"/>
+              <w:rPr>
+                <w:rFonts w:ascii="Consolas" w:hAnsi="Consolas"/>
+                <w:bCs/>
+                <w:noProof/>
+                <w:lang w:val="bg-BG"/>
+              </w:rPr>
+            </w:pPr>
+            <w:r>
+              <w:rPr>
+                <w:rFonts w:ascii="Consolas" w:hAnsi="Consolas"/>
+                <w:bCs/>
+                <w:noProof/>
+                <w:highlight w:val="green"/>
+              </w:rPr>
               <w:lastRenderedPageBreak/>
-              <w:t>2</w:t>
-            </w:r>
-          </w:p>
-          <w:p>
-            <w:pPr>
-              <w:spacing w:after="0"/>
-              <w:rPr>
-                <w:rFonts w:ascii="Consolas" w:hAnsi="Consolas"/>
-                <w:bCs/>
-                <w:noProof/>
-                <w:lang w:val="bg-BG"/>
-              </w:rPr>
-            </w:pPr>
-            <w:r>
-              <w:rPr>
-                <w:rFonts w:ascii="Consolas" w:hAnsi="Consolas"/>
-                <w:bCs/>
-                <w:noProof/>
-                <w:highlight w:val="yellow"/>
-              </w:rPr>
-              <w:t>John</w:t>
-            </w:r>
-            <w:r>
-              <w:rPr>
-                <w:rFonts w:ascii="Consolas" w:hAnsi="Consolas"/>
-                <w:bCs/>
-                <w:noProof/>
-                <w:highlight w:val="yellow"/>
-              </w:rPr>
-              <w:t>-PowerPuffsCoders</w:t>
-            </w:r>
-          </w:p>
-          <w:p>
-            <w:pPr>
-              <w:spacing w:after="0"/>
-              <w:rPr>
-                <w:rFonts w:ascii="Consolas" w:hAnsi="Consolas"/>
-                <w:bCs/>
-                <w:noProof/>
-                <w:lang w:val="bg-BG"/>
-              </w:rPr>
-            </w:pPr>
-            <w:r>
-              <w:rPr>
-                <w:rFonts w:ascii="Consolas" w:hAnsi="Consolas"/>
-                <w:bCs/>
-                <w:noProof/>
-                <w:highlight w:val="green"/>
-              </w:rPr>
               <w:t>Tony</w:t>
             </w:r>
             <w:r>
@@ -4255,6 +4307,7 @@
                 <w:noProof/>
                 <w:highlight w:val="yellow"/>
               </w:rPr>
+              <w:lastRenderedPageBreak/>
               <w:t xml:space="preserve">Team PowerPuffsCoders has been created by </w:t>
             </w:r>
             <w:r>
@@ -4289,6 +4342,7 @@
                 <w:noProof/>
                 <w:highlight w:val="yellow"/>
               </w:rPr>
+              <w:lastRenderedPageBreak/>
               <w:t xml:space="preserve">Team </w:t>
             </w:r>
             <w:r>
@@ -4497,6 +4551,7 @@
                 <w:rFonts w:cstheme="minorHAnsi"/>
                 <w:noProof/>
               </w:rPr>
+              <w:lastRenderedPageBreak/>
               <w:t xml:space="preserve">Tony </w:t>
             </w:r>
             <w:r>
@@ -4504,7 +4559,15 @@
                 <w:rFonts w:cstheme="minorHAnsi"/>
                 <w:noProof/>
               </w:rPr>
-              <w:t xml:space="preserve">created a team, which he attempted to join later and this action resulted in throwing a certain message. Since nobody else tried to join his team, the team had to </w:t>
+              <w:t xml:space="preserve">created a team, which he attempted to </w:t>
+            </w:r>
+            <w:r>
+              <w:rPr>
+                <w:rFonts w:cstheme="minorHAnsi"/>
+                <w:noProof/>
+              </w:rPr>
+              <w:lastRenderedPageBreak/>
+              <w:t xml:space="preserve">join later and this action resulted in throwing a certain message. Since nobody else tried to join his team, the team had to </w:t>
             </w:r>
             <w:r>
               <w:rPr>
@@ -4547,6 +4610,7 @@
                 <w:bCs/>
                 <w:noProof/>
               </w:rPr>
+              <w:lastRenderedPageBreak/>
               <w:t>3</w:t>
             </w:r>
           </w:p>
@@ -5529,7 +5593,6 @@
           <w:noProof/>
           <w:lang w:eastAsia="ja-JP"/>
         </w:rPr>
-        <w:lastRenderedPageBreak/>
         <w:t>Constraints</w:t>
       </w:r>
     </w:p>
@@ -6895,7 +6958,6 @@
         <w:rPr>
           <w:noProof/>
         </w:rPr>
-        <w:lastRenderedPageBreak/>
         <w:t>Order by Age</w:t>
       </w:r>
     </w:p>
@@ -6904,12 +6966,14 @@
         <w:rPr>
           <w:rFonts w:cstheme="minorHAnsi"/>
           <w:noProof/>
-        </w:rPr>
-      </w:pPr>
-      <w:r>
-        <w:rPr>
-          <w:rFonts w:cstheme="minorHAnsi"/>
-          <w:noProof/>
+          <w:highlight w:val="yellow"/>
+        </w:rPr>
+      </w:pPr>
+      <w:r>
+        <w:rPr>
+          <w:rFonts w:cstheme="minorHAnsi"/>
+          <w:noProof/>
+          <w:highlight w:val="yellow"/>
         </w:rPr>
         <w:t xml:space="preserve">You </w:t>
       </w:r>
@@ -6917,6 +6981,7 @@
         <w:rPr>
           <w:rFonts w:cstheme="minorHAnsi"/>
           <w:noProof/>
+          <w:highlight w:val="yellow"/>
         </w:rPr>
         <w:t xml:space="preserve">will receive </w:t>
       </w:r>
@@ -6926,6 +6991,7 @@
           <w:b/>
           <w:bCs/>
           <w:noProof/>
+          <w:highlight w:val="yellow"/>
         </w:rPr>
         <w:t>an unknown number of lines</w:t>
       </w:r>
@@ -6933,22 +6999,9 @@
         <w:rPr>
           <w:rFonts w:cstheme="minorHAnsi"/>
           <w:noProof/>
-        </w:rPr>
-        <w:t>.</w:t>
-      </w:r>
-      <w:r>
-        <w:rPr>
-          <w:rFonts w:cstheme="minorHAnsi"/>
-          <w:noProof/>
-        </w:rPr>
-        <w:t xml:space="preserve"> </w:t>
-      </w:r>
-      <w:r>
-        <w:rPr>
-          <w:rFonts w:cstheme="minorHAnsi"/>
-          <w:noProof/>
-        </w:rPr>
-        <w:t xml:space="preserve">On each line you will receive an </w:t>
+          <w:highlight w:val="yellow"/>
+        </w:rPr>
+        <w:t xml:space="preserve">. On each line you will receive an </w:t>
       </w:r>
       <w:r>
         <w:rPr>
@@ -6956,6 +7009,7 @@
           <w:b/>
           <w:bCs/>
           <w:noProof/>
+          <w:highlight w:val="yellow"/>
         </w:rPr>
         <w:t>array with 3 elements</w:t>
       </w:r>
@@ -6963,6 +7017,7 @@
         <w:rPr>
           <w:rFonts w:cstheme="minorHAnsi"/>
           <w:noProof/>
+          <w:highlight w:val="yellow"/>
         </w:rPr>
         <w:t>:</w:t>
       </w:r>
@@ -6977,12 +7032,14 @@
         <w:rPr>
           <w:rFonts w:cstheme="minorHAnsi"/>
           <w:noProof/>
-        </w:rPr>
-      </w:pPr>
-      <w:r>
-        <w:rPr>
-          <w:rFonts w:cstheme="minorHAnsi"/>
-          <w:noProof/>
+          <w:highlight w:val="yellow"/>
+        </w:rPr>
+      </w:pPr>
+      <w:r>
+        <w:rPr>
+          <w:rFonts w:cstheme="minorHAnsi"/>
+          <w:noProof/>
+          <w:highlight w:val="yellow"/>
         </w:rPr>
         <w:t xml:space="preserve">The </w:t>
       </w:r>
@@ -6992,6 +7049,7 @@
           <w:b/>
           <w:bCs/>
           <w:noProof/>
+          <w:highlight w:val="yellow"/>
         </w:rPr>
         <w:t>first</w:t>
       </w:r>
@@ -6999,6 +7057,7 @@
         <w:rPr>
           <w:rFonts w:cstheme="minorHAnsi"/>
           <w:noProof/>
+          <w:highlight w:val="yellow"/>
         </w:rPr>
         <w:t xml:space="preserve"> element </w:t>
       </w:r>
@@ -7006,6 +7065,7 @@
         <w:rPr>
           <w:rFonts w:cstheme="minorHAnsi"/>
           <w:noProof/>
+          <w:highlight w:val="yellow"/>
         </w:rPr>
         <w:t xml:space="preserve">is a </w:t>
       </w:r>
@@ -7015,6 +7075,7 @@
           <w:b/>
           <w:bCs/>
           <w:noProof/>
+          <w:highlight w:val="yellow"/>
         </w:rPr>
         <w:t>s</w:t>
       </w:r>
@@ -7024,6 +7085,7 @@
           <w:b/>
           <w:bCs/>
           <w:noProof/>
+          <w:highlight w:val="yellow"/>
         </w:rPr>
         <w:t>tring</w:t>
       </w:r>
@@ -7031,6 +7093,7 @@
         <w:rPr>
           <w:rFonts w:cstheme="minorHAnsi"/>
           <w:noProof/>
+          <w:highlight w:val="yellow"/>
         </w:rPr>
         <w:t xml:space="preserve"> </w:t>
       </w:r>
@@ -7038,6 +7101,7 @@
         <w:rPr>
           <w:rFonts w:cstheme="minorHAnsi"/>
           <w:noProof/>
+          <w:highlight w:val="yellow"/>
         </w:rPr>
         <w:t>-</w:t>
       </w:r>
@@ -7045,6 +7109,7 @@
         <w:rPr>
           <w:rFonts w:cstheme="minorHAnsi"/>
           <w:noProof/>
+          <w:highlight w:val="yellow"/>
         </w:rPr>
         <w:t xml:space="preserve"> the </w:t>
       </w:r>
@@ -7054,6 +7119,7 @@
           <w:b/>
           <w:bCs/>
           <w:noProof/>
+          <w:highlight w:val="yellow"/>
         </w:rPr>
         <w:t>name of the person</w:t>
       </w:r>
@@ -7068,12 +7134,14 @@
         <w:rPr>
           <w:rFonts w:cstheme="minorHAnsi"/>
           <w:noProof/>
-        </w:rPr>
-      </w:pPr>
-      <w:r>
-        <w:rPr>
-          <w:rFonts w:cstheme="minorHAnsi"/>
-          <w:noProof/>
+          <w:highlight w:val="yellow"/>
+        </w:rPr>
+      </w:pPr>
+      <w:r>
+        <w:rPr>
+          <w:rFonts w:cstheme="minorHAnsi"/>
+          <w:noProof/>
+          <w:highlight w:val="yellow"/>
         </w:rPr>
         <w:t xml:space="preserve">The </w:t>
       </w:r>
@@ -7083,6 +7151,7 @@
           <w:b/>
           <w:bCs/>
           <w:noProof/>
+          <w:highlight w:val="yellow"/>
         </w:rPr>
         <w:t>second</w:t>
       </w:r>
@@ -7090,6 +7159,7 @@
         <w:rPr>
           <w:rFonts w:cstheme="minorHAnsi"/>
           <w:noProof/>
+          <w:highlight w:val="yellow"/>
         </w:rPr>
         <w:t xml:space="preserve"> element </w:t>
       </w:r>
@@ -7097,6 +7167,7 @@
         <w:rPr>
           <w:rFonts w:cstheme="minorHAnsi"/>
           <w:noProof/>
+          <w:highlight w:val="yellow"/>
         </w:rPr>
         <w:t>a</w:t>
       </w:r>
@@ -7104,6 +7175,7 @@
         <w:rPr>
           <w:rFonts w:cstheme="minorHAnsi"/>
           <w:noProof/>
+          <w:highlight w:val="yellow"/>
         </w:rPr>
         <w:t xml:space="preserve"> </w:t>
       </w:r>
@@ -7113,6 +7185,7 @@
           <w:b/>
           <w:bCs/>
           <w:noProof/>
+          <w:highlight w:val="yellow"/>
         </w:rPr>
         <w:t>s</w:t>
       </w:r>
@@ -7122,6 +7195,7 @@
           <w:b/>
           <w:bCs/>
           <w:noProof/>
+          <w:highlight w:val="yellow"/>
         </w:rPr>
         <w:t>tring</w:t>
       </w:r>
@@ -7129,6 +7203,7 @@
         <w:rPr>
           <w:rFonts w:cstheme="minorHAnsi"/>
           <w:noProof/>
+          <w:highlight w:val="yellow"/>
         </w:rPr>
         <w:t xml:space="preserve"> </w:t>
       </w:r>
@@ -7136,6 +7211,7 @@
         <w:rPr>
           <w:rFonts w:cstheme="minorHAnsi"/>
           <w:noProof/>
+          <w:highlight w:val="yellow"/>
         </w:rPr>
         <w:t xml:space="preserve">- </w:t>
       </w:r>
@@ -7143,6 +7219,7 @@
         <w:rPr>
           <w:rFonts w:cstheme="minorHAnsi"/>
           <w:noProof/>
+          <w:highlight w:val="yellow"/>
         </w:rPr>
         <w:t xml:space="preserve">the </w:t>
       </w:r>
@@ -7152,6 +7229,7 @@
           <w:b/>
           <w:bCs/>
           <w:noProof/>
+          <w:highlight w:val="yellow"/>
         </w:rPr>
         <w:t>ID of the person</w:t>
       </w:r>
@@ -7166,12 +7244,14 @@
         <w:rPr>
           <w:rFonts w:cstheme="minorHAnsi"/>
           <w:noProof/>
-        </w:rPr>
-      </w:pPr>
-      <w:r>
-        <w:rPr>
-          <w:rFonts w:cstheme="minorHAnsi"/>
-          <w:noProof/>
+          <w:highlight w:val="yellow"/>
+        </w:rPr>
+      </w:pPr>
+      <w:r>
+        <w:rPr>
+          <w:rFonts w:cstheme="minorHAnsi"/>
+          <w:noProof/>
+          <w:highlight w:val="yellow"/>
         </w:rPr>
         <w:t xml:space="preserve">The </w:t>
       </w:r>
@@ -7181,6 +7261,7 @@
           <w:b/>
           <w:bCs/>
           <w:noProof/>
+          <w:highlight w:val="yellow"/>
         </w:rPr>
         <w:t>third</w:t>
       </w:r>
@@ -7188,6 +7269,7 @@
         <w:rPr>
           <w:rFonts w:cstheme="minorHAnsi"/>
           <w:noProof/>
+          <w:highlight w:val="yellow"/>
         </w:rPr>
         <w:t xml:space="preserve"> element </w:t>
       </w:r>
@@ -7195,6 +7277,7 @@
         <w:rPr>
           <w:rFonts w:cstheme="minorHAnsi"/>
           <w:noProof/>
+          <w:highlight w:val="yellow"/>
         </w:rPr>
         <w:t>is an</w:t>
       </w:r>
@@ -7202,6 +7285,7 @@
         <w:rPr>
           <w:rFonts w:cstheme="minorHAnsi"/>
           <w:noProof/>
+          <w:highlight w:val="yellow"/>
         </w:rPr>
         <w:t xml:space="preserve"> </w:t>
       </w:r>
@@ -7211,6 +7295,7 @@
           <w:b/>
           <w:bCs/>
           <w:noProof/>
+          <w:highlight w:val="yellow"/>
         </w:rPr>
         <w:t>integer</w:t>
       </w:r>
@@ -7218,6 +7303,7 @@
         <w:rPr>
           <w:rFonts w:cstheme="minorHAnsi"/>
           <w:noProof/>
+          <w:highlight w:val="yellow"/>
         </w:rPr>
         <w:t xml:space="preserve"> </w:t>
       </w:r>
@@ -7225,6 +7311,7 @@
         <w:rPr>
           <w:rFonts w:cstheme="minorHAnsi"/>
           <w:noProof/>
+          <w:highlight w:val="yellow"/>
         </w:rPr>
         <w:t>-</w:t>
       </w:r>
@@ -7232,6 +7319,7 @@
         <w:rPr>
           <w:rFonts w:cstheme="minorHAnsi"/>
           <w:noProof/>
+          <w:highlight w:val="yellow"/>
         </w:rPr>
         <w:t xml:space="preserve"> the </w:t>
       </w:r>
@@ -7241,6 +7329,7 @@
           <w:b/>
           <w:bCs/>
           <w:noProof/>
+          <w:highlight w:val="yellow"/>
         </w:rPr>
         <w:t>age of the person</w:t>
       </w:r>
@@ -7256,6 +7345,7 @@
         <w:rPr>
           <w:rFonts w:cstheme="minorHAnsi"/>
           <w:noProof/>
+          <w:highlight w:val="yellow"/>
         </w:rPr>
         <w:t xml:space="preserve">If you get a person </w:t>
       </w:r>
@@ -7263,6 +7353,7 @@
         <w:rPr>
           <w:rFonts w:cstheme="minorHAnsi"/>
           <w:noProof/>
+          <w:highlight w:val="yellow"/>
         </w:rPr>
         <w:t>who</w:t>
       </w:r>
@@ -7270,6 +7361,7 @@
         <w:rPr>
           <w:rFonts w:cstheme="minorHAnsi"/>
           <w:noProof/>
+          <w:highlight w:val="yellow"/>
         </w:rPr>
         <w:t>se</w:t>
       </w:r>
@@ -7277,6 +7369,7 @@
         <w:rPr>
           <w:rFonts w:cstheme="minorHAnsi"/>
           <w:noProof/>
+          <w:highlight w:val="yellow"/>
         </w:rPr>
         <w:t xml:space="preserve"> </w:t>
       </w:r>
@@ -7286,6 +7379,7 @@
           <w:b/>
           <w:bCs/>
           <w:noProof/>
+          <w:highlight w:val="yellow"/>
         </w:rPr>
         <w:t>ID you have already received before</w:t>
       </w:r>
@@ -7293,6 +7387,7 @@
         <w:rPr>
           <w:rFonts w:cstheme="minorHAnsi"/>
           <w:noProof/>
+          <w:highlight w:val="yellow"/>
         </w:rPr>
         <w:t xml:space="preserve">, </w:t>
       </w:r>
@@ -7302,6 +7397,7 @@
           <w:b/>
           <w:bCs/>
           <w:noProof/>
+          <w:highlight w:val="yellow"/>
         </w:rPr>
         <w:t>update</w:t>
       </w:r>
@@ -7309,6 +7405,7 @@
         <w:rPr>
           <w:rFonts w:cstheme="minorHAnsi"/>
           <w:noProof/>
+          <w:highlight w:val="yellow"/>
         </w:rPr>
         <w:t xml:space="preserve"> the name and age for that ID with that </w:t>
       </w:r>
@@ -7318,6 +7415,7 @@
           <w:b/>
           <w:bCs/>
           <w:noProof/>
+          <w:highlight w:val="yellow"/>
         </w:rPr>
         <w:t>of the new person</w:t>
       </w:r>
@@ -7325,6 +7423,7 @@
         <w:rPr>
           <w:rFonts w:cstheme="minorHAnsi"/>
           <w:noProof/>
+          <w:highlight w:val="yellow"/>
         </w:rPr>
         <w:t>.</w:t>
       </w:r>
@@ -7332,6 +7431,7 @@
         <w:rPr>
           <w:rFonts w:cstheme="minorHAnsi"/>
           <w:noProof/>
+          <w:highlight w:val="yellow"/>
         </w:rPr>
         <w:t xml:space="preserve"> </w:t>
       </w:r>
@@ -7339,6 +7439,7 @@
         <w:rPr>
           <w:rFonts w:cstheme="minorHAnsi"/>
           <w:noProof/>
+          <w:highlight w:val="yellow"/>
         </w:rPr>
         <w:t xml:space="preserve">When you receive the command </w:t>
       </w:r>
@@ -7346,6 +7447,7 @@
         <w:rPr>
           <w:rFonts w:ascii="Consolas" w:hAnsi="Consolas" w:cstheme="minorHAnsi"/>
           <w:noProof/>
+          <w:highlight w:val="yellow"/>
         </w:rPr>
         <w:t>"</w:t>
       </w:r>
@@ -7354,6 +7456,7 @@
           <w:rFonts w:ascii="Consolas" w:hAnsi="Consolas" w:cstheme="minorHAnsi"/>
           <w:b/>
           <w:noProof/>
+          <w:highlight w:val="yellow"/>
         </w:rPr>
         <w:t>End</w:t>
       </w:r>
@@ -7361,6 +7464,7 @@
         <w:rPr>
           <w:rFonts w:ascii="Consolas" w:hAnsi="Consolas" w:cstheme="minorHAnsi"/>
           <w:noProof/>
+          <w:highlight w:val="yellow"/>
         </w:rPr>
         <w:t>"</w:t>
       </w:r>
@@ -7368,6 +7472,7 @@
         <w:rPr>
           <w:rFonts w:cstheme="minorHAnsi"/>
           <w:noProof/>
+          <w:highlight w:val="yellow"/>
         </w:rPr>
         <w:t xml:space="preserve">, print </w:t>
       </w:r>
@@ -7376,6 +7481,7 @@
           <w:rFonts w:cstheme="minorHAnsi"/>
           <w:b/>
           <w:noProof/>
+          <w:highlight w:val="yellow"/>
         </w:rPr>
         <w:t>all</w:t>
       </w:r>
@@ -7384,6 +7490,7 @@
           <w:rFonts w:cstheme="minorHAnsi"/>
           <w:b/>
           <w:noProof/>
+          <w:highlight w:val="yellow"/>
         </w:rPr>
         <w:t xml:space="preserve"> of</w:t>
       </w:r>
@@ -7392,6 +7499,7 @@
           <w:rFonts w:cstheme="minorHAnsi"/>
           <w:b/>
           <w:noProof/>
+          <w:highlight w:val="yellow"/>
         </w:rPr>
         <w:t xml:space="preserve"> the</w:t>
       </w:r>
@@ -7399,6 +7507,7 @@
         <w:rPr>
           <w:rFonts w:cstheme="minorHAnsi"/>
           <w:noProof/>
+          <w:highlight w:val="yellow"/>
         </w:rPr>
         <w:t xml:space="preserve"> </w:t>
       </w:r>
@@ -7407,6 +7516,7 @@
           <w:rFonts w:cstheme="minorHAnsi"/>
           <w:b/>
           <w:noProof/>
+          <w:highlight w:val="yellow"/>
         </w:rPr>
         <w:t>people</w:t>
       </w:r>
@@ -7414,6 +7524,7 @@
         <w:rPr>
           <w:rFonts w:cstheme="minorHAnsi"/>
           <w:noProof/>
+          <w:highlight w:val="yellow"/>
         </w:rPr>
         <w:t xml:space="preserve">, </w:t>
       </w:r>
@@ -7422,6 +7533,7 @@
           <w:rFonts w:cstheme="minorHAnsi"/>
           <w:b/>
           <w:noProof/>
+          <w:highlight w:val="yellow"/>
         </w:rPr>
         <w:t>ordered</w:t>
       </w:r>
@@ -7429,6 +7541,7 @@
         <w:rPr>
           <w:rFonts w:cstheme="minorHAnsi"/>
           <w:noProof/>
+          <w:highlight w:val="yellow"/>
         </w:rPr>
         <w:t xml:space="preserve"> by </w:t>
       </w:r>
@@ -7437,6 +7550,7 @@
           <w:rFonts w:cstheme="minorHAnsi"/>
           <w:b/>
           <w:noProof/>
+          <w:highlight w:val="yellow"/>
         </w:rPr>
         <w:t>age</w:t>
       </w:r>
@@ -7444,8 +7558,16 @@
         <w:rPr>
           <w:rFonts w:cstheme="minorHAnsi"/>
           <w:noProof/>
-        </w:rPr>
-        <w:t xml:space="preserve">. </w:t>
+          <w:highlight w:val="yellow"/>
+        </w:rPr>
+        <w:t>.</w:t>
+      </w:r>
+      <w:r>
+        <w:rPr>
+          <w:rFonts w:cstheme="minorHAnsi"/>
+          <w:noProof/>
+        </w:rPr>
+        <w:t xml:space="preserve"> </w:t>
       </w:r>
     </w:p>
     <w:p>
@@ -8129,7 +8251,7 @@
               <v:stroke joinstyle="miter"/>
               <v:path gradientshapeok="t" o:connecttype="rect"/>
             </v:shapetype>
-            <v:shape id="Text Box 6" o:spid="_x0000_s1026" type="#_x0000_t202" style="position:absolute;margin-left:109.85pt;margin-top:28.05pt;width:40.15pt;height:13pt;z-index:251660288;visibility:visible;mso-wrap-style:square;mso-width-percent:0;mso-height-percent:0;mso-wrap-distance-left:9pt;mso-wrap-distance-top:0;mso-wrap-distance-right:9pt;mso-wrap-distance-bottom:0;mso-position-horizontal:absolute;mso-position-horizontal-relative:text;mso-position-vertical:absolute;mso-position-vertical-relative:text;mso-width-percent:0;mso-height-percent:0;mso-width-relative:page;mso-height-relative:page;v-text-anchor:middle" o:gfxdata="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" filled="f" stroked="f" strokeweight=".5pt">
+            <v:shape id="Text Box 6" o:spid="_x0000_s1026" type="#_x0000_t202" style="position:absolute;margin-left:109.85pt;margin-top:28.05pt;width:40.15pt;height:13pt;z-index:251660288;visibility:visible;mso-wrap-style:square;mso-width-percent:0;mso-height-percent:0;mso-wrap-distance-left:9pt;mso-wrap-distance-top:0;mso-wrap-distance-right:9pt;mso-wrap-distance-bottom:0;mso-position-horizontal:absolute;mso-position-horizontal-relative:text;mso-position-vertical:absolute;mso-position-vertical-relative:text;mso-width-percent:0;mso-height-percent:0;mso-width-relative:page;mso-height-relative:page;v-text-anchor:middle" o:gfxdata="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" filled="f" stroked="f" strokeweight=".5pt">
               <v:textbox inset=".5mm,0,0,0">
                 <w:txbxContent>
                   <w:p>
@@ -8924,7 +9046,7 @@
         </mc:Choice>
         <mc:Fallback>
           <w:pict>
-            <v:shape w14:anchorId="2074F399" id="Text Box 16" o:spid="_x0000_s1027" type="#_x0000_t202" style="position:absolute;margin-left:109pt;margin-top:7pt;width:411.4pt;height:40.45pt;z-index:251657216;visibility:visible;mso-wrap-style:square;mso-width-percent:0;mso-height-percent:0;mso-wrap-distance-left:9pt;mso-wrap-distance-top:0;mso-wrap-distance-right:9pt;mso-wrap-distance-bottom:0;mso-position-horizontal:absolute;mso-position-horizontal-relative:text;mso-position-vertical:absolute;mso-position-vertical-relative:text;mso-width-percent:0;mso-height-percent:0;mso-width-relative:page;mso-height-relative:page;v-text-anchor:top" o:gfxdata="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" filled="f" stroked="f">
+            <v:shape w14:anchorId="2074F399" id="Text Box 16" o:spid="_x0000_s1027" type="#_x0000_t202" style="position:absolute;margin-left:109pt;margin-top:7pt;width:411.4pt;height:40.45pt;z-index:251657216;visibility:visible;mso-wrap-style:square;mso-width-percent:0;mso-height-percent:0;mso-wrap-distance-left:9pt;mso-wrap-distance-top:0;mso-wrap-distance-right:9pt;mso-wrap-distance-bottom:0;mso-position-horizontal:absolute;mso-position-horizontal-relative:text;mso-position-vertical:absolute;mso-position-vertical-relative:text;mso-width-percent:0;mso-height-percent:0;mso-width-relative:page;mso-height-relative:page;v-text-anchor:top" o:gfxdata="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" filled="f" stroked="f">
               <v:textbox inset=".5mm,1.2mm,.5mm,.5mm">
                 <w:txbxContent>
                   <w:p>
@@ -9100,7 +9222,7 @@
                           <wp:extent cx="180000" cy="180000"/>
                           <wp:effectExtent l="0" t="0" r="0" b="0"/>
                           <wp:docPr id="3" name="Picture 3">
-                            <a:hlinkClick xmlns:a="http://schemas.openxmlformats.org/drawingml/2006/main" r:id="rId22"/>
+                            <a:hlinkClick xmlns:a="http://schemas.openxmlformats.org/drawingml/2006/main" r:id="rId2"/>
                           </wp:docPr>
                           <wp:cNvGraphicFramePr>
                             <a:graphicFrameLocks xmlns:a="http://schemas.openxmlformats.org/drawingml/2006/main" noChangeAspect="1"/>
@@ -9110,14 +9232,14 @@
                               <pic:pic xmlns:pic="http://schemas.openxmlformats.org/drawingml/2006/picture">
                                 <pic:nvPicPr>
                                   <pic:cNvPr id="3" name="Picture 3">
-                                    <a:hlinkClick r:id="rId22"/>
+                                    <a:hlinkClick r:id="rId2"/>
                                   </pic:cNvPr>
                                   <pic:cNvPicPr>
                                     <a:picLocks noChangeAspect="1" noChangeArrowheads="1"/>
                                   </pic:cNvPicPr>
                                 </pic:nvPicPr>
                                 <pic:blipFill>
-                                  <a:blip r:embed="rId23">
+                                  <a:blip r:embed="rId3">
                                     <a:extLst>
                                       <a:ext uri="{28A0092B-C50C-407E-A947-70E740481C1C}">
                                         <a14:useLocalDpi xmlns:a14="http://schemas.microsoft.com/office/drawing/2010/main" val="0"/>
@@ -9166,7 +9288,7 @@
                           <wp:extent cx="180000" cy="180000"/>
                           <wp:effectExtent l="0" t="0" r="0" b="0"/>
                           <wp:docPr id="2" name="Picture 2">
-                            <a:hlinkClick xmlns:a="http://schemas.openxmlformats.org/drawingml/2006/main" r:id="rId24"/>
+                            <a:hlinkClick xmlns:a="http://schemas.openxmlformats.org/drawingml/2006/main" r:id="rId4"/>
                           </wp:docPr>
                           <wp:cNvGraphicFramePr>
                             <a:graphicFrameLocks xmlns:a="http://schemas.openxmlformats.org/drawingml/2006/main" noChangeAspect="1"/>
@@ -9176,14 +9298,14 @@
                               <pic:pic xmlns:pic="http://schemas.openxmlformats.org/drawingml/2006/picture">
                                 <pic:nvPicPr>
                                   <pic:cNvPr id="2" name="Picture 2">
-                                    <a:hlinkClick r:id="rId24"/>
+                                    <a:hlinkClick r:id="rId4"/>
                                   </pic:cNvPr>
                                   <pic:cNvPicPr>
                                     <a:picLocks noChangeAspect="1" noChangeArrowheads="1"/>
                                   </pic:cNvPicPr>
                                 </pic:nvPicPr>
                                 <pic:blipFill>
-                                  <a:blip r:embed="rId25">
+                                  <a:blip r:embed="rId5">
                                     <a:extLst>
                                       <a:ext uri="{28A0092B-C50C-407E-A947-70E740481C1C}">
                                         <a14:useLocalDpi xmlns:a14="http://schemas.microsoft.com/office/drawing/2010/main" val="0"/>
@@ -9232,7 +9354,7 @@
                           <wp:extent cx="180000" cy="180000"/>
                           <wp:effectExtent l="0" t="0" r="0" b="0"/>
                           <wp:docPr id="5" name="Picture 5" title="Software University @ Facebook">
-                            <a:hlinkClick xmlns:a="http://schemas.openxmlformats.org/drawingml/2006/main" r:id="rId26"/>
+                            <a:hlinkClick xmlns:a="http://schemas.openxmlformats.org/drawingml/2006/main" r:id="rId6"/>
                           </wp:docPr>
                           <wp:cNvGraphicFramePr>
                             <a:graphicFrameLocks xmlns:a="http://schemas.openxmlformats.org/drawingml/2006/main" noChangeAspect="1"/>
@@ -9242,12 +9364,12 @@
                               <pic:pic xmlns:pic="http://schemas.openxmlformats.org/drawingml/2006/picture">
                                 <pic:nvPicPr>
                                   <pic:cNvPr id="5" name="Picture 5" title="Software University @ Facebook">
-                                    <a:hlinkClick r:id="rId26"/>
+                                    <a:hlinkClick r:id="rId6"/>
                                   </pic:cNvPr>
                                   <pic:cNvPicPr/>
                                 </pic:nvPicPr>
                                 <pic:blipFill>
-                                  <a:blip r:embed="rId27"/>
+                                  <a:blip r:embed="rId7"/>
                                   <a:stretch>
                                     <a:fillRect/>
                                   </a:stretch>
@@ -9285,7 +9407,7 @@
                           <wp:extent cx="180000" cy="180000"/>
                           <wp:effectExtent l="0" t="0" r="0" b="0"/>
                           <wp:docPr id="20" name="Picture 20">
-                            <a:hlinkClick xmlns:a="http://schemas.openxmlformats.org/drawingml/2006/main" r:id="rId28"/>
+                            <a:hlinkClick xmlns:a="http://schemas.openxmlformats.org/drawingml/2006/main" r:id="rId8"/>
                           </wp:docPr>
                           <wp:cNvGraphicFramePr>
                             <a:graphicFrameLocks xmlns:a="http://schemas.openxmlformats.org/drawingml/2006/main" noChangeAspect="1"/>
@@ -9295,20 +9417,20 @@
                               <pic:pic xmlns:pic="http://schemas.openxmlformats.org/drawingml/2006/picture">
                                 <pic:nvPicPr>
                                   <pic:cNvPr id="20" name="Picture 20">
-                                    <a:hlinkClick r:id="rId28"/>
+                                    <a:hlinkClick r:id="rId8"/>
                                   </pic:cNvPr>
                                   <pic:cNvPicPr>
                                     <a:picLocks noChangeAspect="1" noChangeArrowheads="1"/>
                                   </pic:cNvPicPr>
                                 </pic:nvPicPr>
                                 <pic:blipFill>
-                                  <a:blip r:embed="rId29">
+                                  <a:blip r:embed="rId9">
                                     <a:extLst>
                                       <a:ext uri="{28A0092B-C50C-407E-A947-70E740481C1C}">
                                         <a14:useLocalDpi xmlns:a14="http://schemas.microsoft.com/office/drawing/2010/main" val="0"/>
                                       </a:ext>
                                       <a:ext uri="{837473B0-CC2E-450A-ABE3-18F120FF3D39}">
-                                        <a1611:picAttrSrcUrl xmlns:a1611="http://schemas.microsoft.com/office/drawing/2016/11/main" r:id="rId30"/>
+                                        <a1611:picAttrSrcUrl xmlns:a1611="http://schemas.microsoft.com/office/drawing/2016/11/main" r:id="rId10"/>
                                       </a:ext>
                                     </a:extLst>
                                   </a:blip>
@@ -9354,7 +9476,7 @@
                           <wp:extent cx="180000" cy="180000"/>
                           <wp:effectExtent l="0" t="0" r="0" b="0"/>
                           <wp:docPr id="7" name="Picture 7" title="Software University @ Twitter">
-                            <a:hlinkClick xmlns:a="http://schemas.openxmlformats.org/drawingml/2006/main" r:id="rId31"/>
+                            <a:hlinkClick xmlns:a="http://schemas.openxmlformats.org/drawingml/2006/main" r:id="rId11"/>
                           </wp:docPr>
                           <wp:cNvGraphicFramePr>
                             <a:graphicFrameLocks xmlns:a="http://schemas.openxmlformats.org/drawingml/2006/main" noChangeAspect="1"/>
@@ -9364,12 +9486,12 @@
                               <pic:pic xmlns:pic="http://schemas.openxmlformats.org/drawingml/2006/picture">
                                 <pic:nvPicPr>
                                   <pic:cNvPr id="7" name="Picture 7" title="Software University @ Twitter">
-                                    <a:hlinkClick r:id="rId31"/>
+                                    <a:hlinkClick r:id="rId11"/>
                                   </pic:cNvPr>
                                   <pic:cNvPicPr/>
                                 </pic:nvPicPr>
                                 <pic:blipFill>
-                                  <a:blip r:embed="rId32"/>
+                                  <a:blip r:embed="rId12"/>
                                   <a:stretch>
                                     <a:fillRect/>
                                   </a:stretch>
@@ -9407,7 +9529,7 @@
                           <wp:extent cx="180000" cy="180000"/>
                           <wp:effectExtent l="0" t="0" r="0" b="0"/>
                           <wp:docPr id="17" name="Picture 17" title="Software University @ YouTube">
-                            <a:hlinkClick xmlns:a="http://schemas.openxmlformats.org/drawingml/2006/main" r:id="rId33"/>
+                            <a:hlinkClick xmlns:a="http://schemas.openxmlformats.org/drawingml/2006/main" r:id="rId13"/>
                           </wp:docPr>
                           <wp:cNvGraphicFramePr>
                             <a:graphicFrameLocks xmlns:a="http://schemas.openxmlformats.org/drawingml/2006/main" noChangeAspect="1"/>
@@ -9417,12 +9539,12 @@
                               <pic:pic xmlns:pic="http://schemas.openxmlformats.org/drawingml/2006/picture">
                                 <pic:nvPicPr>
                                   <pic:cNvPr id="17" name="Picture 17" title="Software University @ YouTube">
-                                    <a:hlinkClick r:id="rId33"/>
+                                    <a:hlinkClick r:id="rId13"/>
                                   </pic:cNvPr>
                                   <pic:cNvPicPr/>
                                 </pic:nvPicPr>
                                 <pic:blipFill>
-                                  <a:blip r:embed="rId34"/>
+                                  <a:blip r:embed="rId14"/>
                                   <a:stretch>
                                     <a:fillRect/>
                                   </a:stretch>
@@ -9460,7 +9582,7 @@
                           <wp:extent cx="180000" cy="180000"/>
                           <wp:effectExtent l="0" t="0" r="0" b="0"/>
                           <wp:docPr id="21" name="Picture 21">
-                            <a:hlinkClick xmlns:a="http://schemas.openxmlformats.org/drawingml/2006/main" r:id="rId35"/>
+                            <a:hlinkClick xmlns:a="http://schemas.openxmlformats.org/drawingml/2006/main" r:id="rId15"/>
                           </wp:docPr>
                           <wp:cNvGraphicFramePr>
                             <a:graphicFrameLocks xmlns:a="http://schemas.openxmlformats.org/drawingml/2006/main" noChangeAspect="1"/>
@@ -9470,14 +9592,14 @@
                               <pic:pic xmlns:pic="http://schemas.openxmlformats.org/drawingml/2006/picture">
                                 <pic:nvPicPr>
                                   <pic:cNvPr id="21" name="Picture 21">
-                                    <a:hlinkClick r:id="rId35"/>
+                                    <a:hlinkClick r:id="rId15"/>
                                   </pic:cNvPr>
                                   <pic:cNvPicPr>
                                     <a:picLocks noChangeAspect="1" noChangeArrowheads="1"/>
                                   </pic:cNvPicPr>
                                 </pic:nvPicPr>
                                 <pic:blipFill rotWithShape="1">
-                                  <a:blip r:embed="rId36">
+                                  <a:blip r:embed="rId16">
                                     <a:extLst>
                                       <a:ext uri="{28A0092B-C50C-407E-A947-70E740481C1C}">
                                         <a14:useLocalDpi xmlns:a14="http://schemas.microsoft.com/office/drawing/2010/main" val="0"/>
@@ -9529,7 +9651,7 @@
                           <wp:extent cx="180000" cy="180000"/>
                           <wp:effectExtent l="0" t="0" r="0" b="0"/>
                           <wp:docPr id="22" name="Picture 22">
-                            <a:hlinkClick xmlns:a="http://schemas.openxmlformats.org/drawingml/2006/main" r:id="rId37"/>
+                            <a:hlinkClick xmlns:a="http://schemas.openxmlformats.org/drawingml/2006/main" r:id="rId17"/>
                           </wp:docPr>
                           <wp:cNvGraphicFramePr>
                             <a:graphicFrameLocks xmlns:a="http://schemas.openxmlformats.org/drawingml/2006/main" noChangeAspect="1"/>
@@ -9539,14 +9661,14 @@
                               <pic:pic xmlns:pic="http://schemas.openxmlformats.org/drawingml/2006/picture">
                                 <pic:nvPicPr>
                                   <pic:cNvPr id="22" name="Picture 22">
-                                    <a:hlinkClick r:id="rId37"/>
+                                    <a:hlinkClick r:id="rId17"/>
                                   </pic:cNvPr>
                                   <pic:cNvPicPr>
                                     <a:picLocks noChangeAspect="1" noChangeArrowheads="1"/>
                                   </pic:cNvPicPr>
                                 </pic:nvPicPr>
                                 <pic:blipFill>
-                                  <a:blip r:embed="rId38">
+                                  <a:blip r:embed="rId18">
                                     <a:extLst>
                                       <a:ext uri="{28A0092B-C50C-407E-A947-70E740481C1C}">
                                         <a14:useLocalDpi xmlns:a14="http://schemas.microsoft.com/office/drawing/2010/main" val="0"/>
@@ -9595,7 +9717,7 @@
                           <wp:extent cx="180000" cy="180000"/>
                           <wp:effectExtent l="0" t="0" r="0" b="0"/>
                           <wp:docPr id="23" name="Picture 23" title="Software University: Email Us">
-                            <a:hlinkClick xmlns:a="http://schemas.openxmlformats.org/drawingml/2006/main" r:id="rId39"/>
+                            <a:hlinkClick xmlns:a="http://schemas.openxmlformats.org/drawingml/2006/main" r:id="rId19"/>
                           </wp:docPr>
                           <wp:cNvGraphicFramePr>
                             <a:graphicFrameLocks xmlns:a="http://schemas.openxmlformats.org/drawingml/2006/main" noChangeAspect="1"/>
@@ -9605,12 +9727,12 @@
                               <pic:pic xmlns:pic="http://schemas.openxmlformats.org/drawingml/2006/picture">
                                 <pic:nvPicPr>
                                   <pic:cNvPr id="23" name="Picture 23" title="Software University: Email Us">
-                                    <a:hlinkClick r:id="rId39"/>
+                                    <a:hlinkClick r:id="rId19"/>
                                   </pic:cNvPr>
                                   <pic:cNvPicPr/>
                                 </pic:nvPicPr>
                                 <pic:blipFill>
-                                  <a:blip r:embed="rId40"/>
+                                  <a:blip r:embed="rId20"/>
                                   <a:stretch>
                                     <a:fillRect/>
                                   </a:stretch>
@@ -9665,14 +9787,14 @@
               <pic:pic xmlns:pic="http://schemas.openxmlformats.org/drawingml/2006/picture">
                 <pic:nvPicPr>
                   <pic:cNvPr id="1" name="Picture 1">
-                    <a:hlinkClick r:id="rId22"/>
+                    <a:hlinkClick r:id="rId2"/>
                   </pic:cNvPr>
                   <pic:cNvPicPr>
                     <a:picLocks noChangeAspect="1" noChangeArrowheads="1"/>
                   </pic:cNvPicPr>
                 </pic:nvPicPr>
                 <pic:blipFill>
-                  <a:blip r:embed="rId41">
+                  <a:blip r:embed="rId22">
                     <a:extLst>
                       <a:ext uri="{28A0092B-C50C-407E-A947-70E740481C1C}">
                         <a14:useLocalDpi xmlns:a14="http://schemas.microsoft.com/office/drawing/2010/main" val="0"/>
@@ -9957,7 +10079,7 @@
         </mc:Choice>
         <mc:Fallback>
           <w:pict>
-            <v:shape w14:anchorId="60DB5C39" id="Text Box 4" o:spid="_x0000_s1028" type="#_x0000_t202" style="position:absolute;margin-left:444.65pt;margin-top:26.95pt;width:70.9pt;height:15.9pt;z-index:251663360;visibility:visible;mso-wrap-style:square;mso-width-percent:0;mso-height-percent:0;mso-wrap-distance-left:9pt;mso-wrap-distance-top:0;mso-wrap-distance-right:9pt;mso-wrap-distance-bottom:0;mso-position-horizontal:absolute;mso-position-horizontal-relative:text;mso-position-vertical:absolute;mso-position-vertical-relative:text;mso-width-percent:0;mso-height-percent:0;mso-width-relative:page;mso-height-relative:page;v-text-anchor:middle" o:gfxdata="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" filled="f" stroked="f" strokeweight=".5pt">
+            <v:shape w14:anchorId="60DB5C39" id="Text Box 4" o:spid="_x0000_s1028" type="#_x0000_t202" style="position:absolute;margin-left:444.65pt;margin-top:26.95pt;width:70.9pt;height:15.9pt;z-index:251663360;visibility:visible;mso-wrap-style:square;mso-width-percent:0;mso-height-percent:0;mso-wrap-distance-left:9pt;mso-wrap-distance-top:0;mso-wrap-distance-right:9pt;mso-wrap-distance-bottom:0;mso-position-horizontal:absolute;mso-position-horizontal-relative:text;mso-position-vertical:absolute;mso-position-vertical-relative:text;mso-width-percent:0;mso-height-percent:0;mso-width-relative:page;mso-height-relative:page;v-text-anchor:middle" o:gfxdata="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" filled="f" stroked="f" strokeweight=".5pt">
               <v:textbox inset="0,0,0,0">
                 <w:txbxContent>
                   <w:p>

</xml_diff>